<commit_message>
sound changes + removed disused scenes
new stems including the music for world 2 entering world 1
</commit_message>
<xml_diff>
--- a/Documentation/Minutes/wk4.docx
+++ b/Documentation/Minutes/wk4.docx
@@ -46,266 +46,297 @@
       <w:r>
         <w:t xml:space="preserve"> 27/02/2019</w:t>
       </w:r>
+    </w:p>
+    <w:p>
+      <w:r>
+        <w:t xml:space="preserve">Time of </w:t>
+      </w:r>
+      <w:proofErr w:type="gramStart"/>
+      <w:r>
+        <w:t>Meeting :</w:t>
+      </w:r>
+      <w:proofErr w:type="gramEnd"/>
+      <w:r>
+        <w:t xml:space="preserve"> 11:00</w:t>
+      </w:r>
+    </w:p>
+    <w:p>
+      <w:proofErr w:type="gramStart"/>
+      <w:r>
+        <w:t>Attendees:-</w:t>
+      </w:r>
+      <w:proofErr w:type="gramEnd"/>
+      <w:r>
+        <w:t xml:space="preserve"> </w:t>
+      </w:r>
+      <w:r>
+        <w:t>Alex, Sean, Brittney, Josh</w:t>
+      </w:r>
+    </w:p>
+    <w:p>
+      <w:r>
+        <w:t xml:space="preserve">Apologies </w:t>
+      </w:r>
+      <w:proofErr w:type="gramStart"/>
+      <w:r>
+        <w:t>from:-</w:t>
+      </w:r>
+      <w:proofErr w:type="gramEnd"/>
+      <w:r>
+        <w:t xml:space="preserve"> n/a</w:t>
+      </w:r>
+    </w:p>
+    <w:p>
+      <w:pPr>
+        <w:rPr>
+          <w:b/>
+        </w:rPr>
+      </w:pPr>
+      <w:r>
+        <w:rPr>
+          <w:b/>
+        </w:rPr>
+        <w:t xml:space="preserve">Item </w:t>
+      </w:r>
+      <w:proofErr w:type="gramStart"/>
+      <w:r>
+        <w:rPr>
+          <w:b/>
+        </w:rPr>
+        <w:t>One:-</w:t>
+      </w:r>
+      <w:proofErr w:type="gramEnd"/>
+      <w:r>
+        <w:rPr>
+          <w:b/>
+        </w:rPr>
+        <w:t xml:space="preserve">  </w:t>
+      </w:r>
+      <w:proofErr w:type="spellStart"/>
+      <w:r>
+        <w:rPr>
+          <w:b/>
+        </w:rPr>
+        <w:t>Postmortem</w:t>
+      </w:r>
+      <w:proofErr w:type="spellEnd"/>
+      <w:r>
+        <w:rPr>
+          <w:b/>
+        </w:rPr>
+        <w:t xml:space="preserve"> of previous week</w:t>
+      </w:r>
+    </w:p>
+    <w:p>
+      <w:r>
+        <w:t xml:space="preserve">What went </w:t>
+      </w:r>
+      <w:proofErr w:type="gramStart"/>
+      <w:r>
+        <w:t>well</w:t>
+      </w:r>
+      <w:r>
+        <w:t xml:space="preserve"> :</w:t>
+      </w:r>
+      <w:proofErr w:type="gramEnd"/>
+      <w:r>
+        <w:t xml:space="preserve">  </w:t>
+      </w:r>
+      <w:r>
+        <w:t>visuals and mechanics almost ready for MVP pitch</w:t>
+      </w:r>
+    </w:p>
+    <w:p>
+      <w:r>
+        <w:t xml:space="preserve">What went </w:t>
+      </w:r>
+      <w:proofErr w:type="gramStart"/>
+      <w:r>
+        <w:t>badly</w:t>
+      </w:r>
+      <w:r>
+        <w:t xml:space="preserve"> :</w:t>
+      </w:r>
+      <w:proofErr w:type="gramEnd"/>
+      <w:r>
+        <w:t xml:space="preserve"> </w:t>
+      </w:r>
+      <w:r>
+        <w:t>lack of progress with sprites / saved content</w:t>
+      </w:r>
+    </w:p>
+    <w:p>
+      <w:r>
+        <w:t xml:space="preserve">Feedback </w:t>
+      </w:r>
+      <w:proofErr w:type="spellStart"/>
+      <w:proofErr w:type="gramStart"/>
+      <w:r>
+        <w:t>Recieved</w:t>
+      </w:r>
+      <w:proofErr w:type="spellEnd"/>
+      <w:r>
+        <w:t xml:space="preserve"> :</w:t>
+      </w:r>
+      <w:proofErr w:type="gramEnd"/>
+      <w:r>
+        <w:t xml:space="preserve"> </w:t>
+      </w:r>
+      <w:r>
+        <w:t xml:space="preserve">audio relevant to </w:t>
+      </w:r>
+      <w:proofErr w:type="spellStart"/>
+      <w:r>
+        <w:t>moodboard</w:t>
+      </w:r>
+      <w:proofErr w:type="spellEnd"/>
+      <w:r>
+        <w:t>, visuals tight and clean</w:t>
+      </w:r>
+    </w:p>
+    <w:p>
+      <w:r>
+        <w:t xml:space="preserve">Individual work </w:t>
+      </w:r>
+      <w:proofErr w:type="gramStart"/>
+      <w:r>
+        <w:t>completed:-</w:t>
+      </w:r>
+      <w:proofErr w:type="gramEnd"/>
+    </w:p>
+    <w:p>
+      <w:r>
+        <w:t>Alex: Mechanics and game engine work, audio iterated, implemented in engine</w:t>
+      </w:r>
+      <w:r>
+        <w:t xml:space="preserve">, </w:t>
+      </w:r>
+      <w:r>
+        <w:br/>
+      </w:r>
+      <w:r>
+        <w:t>Sean: Art for world 1 complete, world 1 map in detail, bleed through assets</w:t>
+      </w:r>
+      <w:r>
+        <w:t>, lighting, particle system, world 2 assets.</w:t>
+      </w:r>
+      <w:r>
+        <w:br/>
+      </w:r>
+      <w:r>
+        <w:t xml:space="preserve">Brittney: Jellyfish concepts </w:t>
+      </w:r>
+      <w:r>
+        <w:t>drawn</w:t>
+      </w:r>
+      <w:r>
+        <w:br/>
+      </w:r>
+      <w:r>
+        <w:t xml:space="preserve">Josh: research on </w:t>
+      </w:r>
+      <w:proofErr w:type="spellStart"/>
+      <w:r>
+        <w:t>playerprefs</w:t>
+      </w:r>
+      <w:proofErr w:type="spellEnd"/>
+    </w:p>
+    <w:p>
+      <w:r>
+        <w:t xml:space="preserve">Item </w:t>
+      </w:r>
+      <w:proofErr w:type="gramStart"/>
+      <w:r>
+        <w:t>2:-</w:t>
+      </w:r>
+      <w:proofErr w:type="gramEnd"/>
+      <w:r>
+        <w:t xml:space="preserve">  </w:t>
+      </w:r>
+      <w:r>
+        <w:t>MVP pitch will be complete by end of sprint.</w:t>
+      </w:r>
+    </w:p>
+    <w:p>
+      <w:r>
+        <w:t xml:space="preserve">Tasks for the current </w:t>
+      </w:r>
+      <w:proofErr w:type="gramStart"/>
+      <w:r>
+        <w:t>week:-</w:t>
+      </w:r>
+      <w:proofErr w:type="gramEnd"/>
+    </w:p>
+    <w:p>
+      <w:r>
+        <w:t>Jam:</w:t>
+      </w:r>
       <w:bookmarkStart w:id="0" w:name="_GoBack"/>
       <w:bookmarkEnd w:id="0"/>
-    </w:p>
-    <w:p>
-      <w:r>
-        <w:t xml:space="preserve">Time of </w:t>
-      </w:r>
-      <w:proofErr w:type="gramStart"/>
-      <w:r>
-        <w:t>Meeting :</w:t>
-      </w:r>
-      <w:proofErr w:type="gramEnd"/>
-    </w:p>
-    <w:p>
-      <w:proofErr w:type="gramStart"/>
-      <w:r>
-        <w:t>Attendees:-</w:t>
-      </w:r>
-      <w:proofErr w:type="gramEnd"/>
-    </w:p>
-    <w:p>
-      <w:r>
-        <w:t xml:space="preserve">Apologies </w:t>
-      </w:r>
-      <w:proofErr w:type="gramStart"/>
-      <w:r>
-        <w:t>from:-</w:t>
-      </w:r>
-      <w:proofErr w:type="gramEnd"/>
-    </w:p>
-    <w:p>
-      <w:pPr>
-        <w:rPr>
-          <w:b/>
-        </w:rPr>
-      </w:pPr>
-      <w:r>
-        <w:rPr>
-          <w:b/>
-        </w:rPr>
+      <w:r>
+        <w:br/>
+        <w:t xml:space="preserve">Alex + Josh: Solve </w:t>
+      </w:r>
+      <w:proofErr w:type="spellStart"/>
+      <w:r>
+        <w:t>Playerprefs</w:t>
+      </w:r>
+      <w:proofErr w:type="spellEnd"/>
+      <w:r>
+        <w:t>, add artifact triggers</w:t>
+      </w:r>
+      <w:r>
+        <w:t xml:space="preserve">, </w:t>
+      </w:r>
+      <w:r>
+        <w:br/>
+      </w:r>
+      <w:r>
+        <w:t>Sean: Level 2 design</w:t>
+      </w:r>
+      <w:r>
+        <w:br/>
+        <w:t>Brittney: Complete character art</w:t>
+      </w:r>
+    </w:p>
+    <w:p>
+      <w:r>
+        <w:t>Remote:</w:t>
+      </w:r>
+      <w:r>
+        <w:br/>
+        <w:t>Alex: Sound effects</w:t>
+      </w:r>
+      <w:r>
+        <w:br/>
+        <w:t>Josh: build enemy behaviour</w:t>
+      </w:r>
+      <w:r>
+        <w:br/>
+        <w:t>Brittney: Complete Jellyfish Asset + Stationary enemy</w:t>
+      </w:r>
+    </w:p>
+    <w:p>
+      <w:r>
         <w:t xml:space="preserve">Item </w:t>
       </w:r>
       <w:proofErr w:type="gramStart"/>
       <w:r>
-        <w:rPr>
-          <w:b/>
-        </w:rPr>
-        <w:t>One:-</w:t>
-      </w:r>
-      <w:proofErr w:type="gramEnd"/>
-      <w:r>
-        <w:rPr>
-          <w:b/>
-        </w:rPr>
+        <w:t>3:-</w:t>
+      </w:r>
+      <w:proofErr w:type="gramEnd"/>
+      <w:r>
         <w:t xml:space="preserve">  </w:t>
       </w:r>
-      <w:proofErr w:type="spellStart"/>
-      <w:r>
-        <w:rPr>
-          <w:b/>
-        </w:rPr>
-        <w:t>Postmortem</w:t>
-      </w:r>
-      <w:proofErr w:type="spellEnd"/>
-      <w:r>
-        <w:rPr>
-          <w:b/>
-        </w:rPr>
-        <w:t xml:space="preserve"> of previous week</w:t>
-      </w:r>
-    </w:p>
-    <w:p>
-      <w:r>
-        <w:t xml:space="preserve">What went </w:t>
-      </w:r>
-      <w:proofErr w:type="gramStart"/>
-      <w:r>
-        <w:t>well</w:t>
-      </w:r>
-      <w:r>
-        <w:t xml:space="preserve"> :</w:t>
-      </w:r>
-      <w:proofErr w:type="gramEnd"/>
-      <w:r>
-        <w:t xml:space="preserve">  be specific </w:t>
-      </w:r>
-    </w:p>
-    <w:p>
-      <w:r>
-        <w:t xml:space="preserve">What went </w:t>
-      </w:r>
-      <w:proofErr w:type="gramStart"/>
-      <w:r>
-        <w:t>badly</w:t>
-      </w:r>
-      <w:r>
-        <w:t xml:space="preserve"> :</w:t>
-      </w:r>
-      <w:proofErr w:type="gramEnd"/>
-      <w:r>
-        <w:t xml:space="preserve"> be specific</w:t>
-      </w:r>
-    </w:p>
-    <w:p>
-      <w:r>
-        <w:t xml:space="preserve">Feedback </w:t>
-      </w:r>
-      <w:proofErr w:type="spellStart"/>
-      <w:proofErr w:type="gramStart"/>
-      <w:r>
-        <w:t>Recieved</w:t>
-      </w:r>
-      <w:proofErr w:type="spellEnd"/>
-      <w:r>
-        <w:t xml:space="preserve"> :</w:t>
-      </w:r>
-      <w:proofErr w:type="gramEnd"/>
-      <w:r>
-        <w:t xml:space="preserve"> On any aspect of the game, either from tutors, or </w:t>
-      </w:r>
-      <w:proofErr w:type="spellStart"/>
-      <w:r>
-        <w:t>playtesters</w:t>
-      </w:r>
-      <w:proofErr w:type="spellEnd"/>
-      <w:r>
-        <w:t xml:space="preserve"> etc.</w:t>
-      </w:r>
-    </w:p>
-    <w:p>
-      <w:r>
-        <w:t xml:space="preserve">Individual work </w:t>
-      </w:r>
-      <w:proofErr w:type="gramStart"/>
-      <w:r>
-        <w:t>completed:-</w:t>
-      </w:r>
-      <w:proofErr w:type="gramEnd"/>
-    </w:p>
-    <w:p>
-      <w:r>
-        <w:t>Person 1</w:t>
-      </w:r>
       <w:r>
         <w:br/>
-        <w:t>Person 2</w:t>
+        <w:t>Level 1 is mostly complete, most mechanics are implemented, most level art is complete.</w:t>
       </w:r>
       <w:r>
         <w:br/>
-        <w:t>Person 3</w:t>
-      </w:r>
-      <w:r>
-        <w:br/>
-        <w:t>Person 4</w:t>
-      </w:r>
-    </w:p>
-    <w:p>
-      <w:r>
-        <w:t xml:space="preserve">Item </w:t>
-      </w:r>
-      <w:proofErr w:type="gramStart"/>
-      <w:r>
-        <w:t>2:-</w:t>
-      </w:r>
-      <w:proofErr w:type="gramEnd"/>
-      <w:r>
-        <w:t xml:space="preserve">  Overall Aim of the current weeks sprint  (What will the product look like by the end of the sprint. </w:t>
-      </w:r>
-      <w:r>
-        <w:rPr>
-          <w:b/>
-        </w:rPr>
-        <w:t xml:space="preserve">Be Specific.  We will have a </w:t>
-      </w:r>
-      <w:proofErr w:type="gramStart"/>
-      <w:r>
-        <w:rPr>
-          <w:b/>
-        </w:rPr>
-        <w:t>.....</w:t>
-      </w:r>
-      <w:proofErr w:type="gramEnd"/>
-      <w:r>
-        <w:rPr>
-          <w:b/>
-        </w:rPr>
-        <w:t>That does X and Y</w:t>
-      </w:r>
-    </w:p>
-    <w:p>
-      <w:r>
-        <w:t xml:space="preserve">Tasks for the current </w:t>
-      </w:r>
-      <w:proofErr w:type="gramStart"/>
-      <w:r>
-        <w:t>week:-</w:t>
-      </w:r>
-      <w:proofErr w:type="gramEnd"/>
-    </w:p>
-    <w:p>
-      <w:r>
-        <w:t xml:space="preserve">You need to be </w:t>
-      </w:r>
-      <w:proofErr w:type="gramStart"/>
-      <w:r>
-        <w:t>absolutely clear</w:t>
-      </w:r>
-      <w:proofErr w:type="gramEnd"/>
-      <w:r>
-        <w:t xml:space="preserve"> as a team that individual participants understand the tasks they are being asked to complete and have estimated how long it will take them to finish. No more t</w:t>
-      </w:r>
-      <w:r>
-        <w:t xml:space="preserve">han 6 hours per person per week, 3 hours in </w:t>
-      </w:r>
-      <w:proofErr w:type="gramStart"/>
-      <w:r>
-        <w:t>lab based</w:t>
-      </w:r>
-      <w:proofErr w:type="gramEnd"/>
-      <w:r>
-        <w:t xml:space="preserve"> work and 3 remotely delivered.</w:t>
-      </w:r>
-    </w:p>
-    <w:p>
-      <w:r>
-        <w:t>Person 1 tasks</w:t>
-      </w:r>
-      <w:r>
-        <w:br/>
-        <w:t>Person 2 tasks</w:t>
-      </w:r>
-      <w:r>
-        <w:br/>
-        <w:t>Person 3 tasks</w:t>
-      </w:r>
-      <w:r>
-        <w:br/>
-        <w:t>Person 4 tasks</w:t>
-      </w:r>
-    </w:p>
-    <w:p>
-      <w:r>
-        <w:t>(These tasks to be uploaded and tracked on JIRA)</w:t>
-      </w:r>
-    </w:p>
-    <w:p/>
-    <w:p>
-      <w:r>
-        <w:t xml:space="preserve">Item </w:t>
-      </w:r>
-      <w:proofErr w:type="gramStart"/>
-      <w:r>
-        <w:t>3:-</w:t>
-      </w:r>
-      <w:proofErr w:type="gramEnd"/>
-      <w:r>
-        <w:t xml:space="preserve">  Any Other Business.</w:t>
-      </w:r>
-    </w:p>
-    <w:p/>
+        <w:t xml:space="preserve">Sprites are critically needed as are sound effects </w:t>
+      </w:r>
+    </w:p>
     <w:p>
       <w:r>
         <w:t xml:space="preserve">Meeting </w:t>
@@ -318,6 +349,9 @@
       <w:r>
         <w:t>-</w:t>
       </w:r>
+      <w:r>
+        <w:t xml:space="preserve"> 12:00</w:t>
+      </w:r>
     </w:p>
     <w:p>
       <w:r>
@@ -328,6 +362,9 @@
         <w:t>Taker:-</w:t>
       </w:r>
       <w:proofErr w:type="gramEnd"/>
+      <w:r>
+        <w:t xml:space="preserve"> Alex</w:t>
+      </w:r>
     </w:p>
     <w:p/>
     <w:sectPr>
@@ -512,7 +549,7 @@
     <w:lsdException w:name="Table Web 2" w:semiHidden="1" w:unhideWhenUsed="1"/>
     <w:lsdException w:name="Table Web 3" w:semiHidden="1" w:unhideWhenUsed="1"/>
     <w:lsdException w:name="Balloon Text" w:semiHidden="1" w:unhideWhenUsed="1"/>
-    <w:lsdException w:name="Table Grid" w:semiHidden="1" w:uiPriority="59" w:unhideWhenUsed="1"/>
+    <w:lsdException w:name="Table Grid" w:uiPriority="59"/>
     <w:lsdException w:name="Table Theme" w:semiHidden="1" w:unhideWhenUsed="1"/>
     <w:lsdException w:name="Placeholder Text" w:semiHidden="1"/>
     <w:lsdException w:name="No Spacing" w:uiPriority="1" w:qFormat="1"/>

</xml_diff>